<commit_message>
Diseño de pruebas added
</commit_message>
<xml_diff>
--- a/data/Documentation.docx
+++ b/data/Documentation.docx
@@ -1891,7 +1891,23 @@
           <w:rFonts w:ascii="Arial" w:eastAsia="Calibri" w:hAnsi="Arial" w:cs="Arial"/>
           <w:lang w:eastAsia="en-US"/>
         </w:rPr>
-        <w:t>[4] complejidad n(log n).</w:t>
+        <w:t xml:space="preserve">[4] complejidad </w:t>
+      </w:r>
+      <w:proofErr w:type="gramStart"/>
+      <w:r>
+        <w:rPr>
+          <w:rFonts w:ascii="Arial" w:eastAsia="Calibri" w:hAnsi="Arial" w:cs="Arial"/>
+          <w:lang w:eastAsia="en-US"/>
+        </w:rPr>
+        <w:t>n(</w:t>
+      </w:r>
+      <w:proofErr w:type="gramEnd"/>
+      <w:r>
+        <w:rPr>
+          <w:rFonts w:ascii="Arial" w:eastAsia="Calibri" w:hAnsi="Arial" w:cs="Arial"/>
+          <w:lang w:eastAsia="en-US"/>
+        </w:rPr>
+        <w:t>log n).</w:t>
       </w:r>
     </w:p>
     <w:p>
@@ -2928,7 +2944,23 @@
                 <w:rFonts w:ascii="Arial" w:eastAsia="Calibri" w:hAnsi="Arial" w:cs="Arial"/>
                 <w:lang w:eastAsia="en-US"/>
               </w:rPr>
-              <w:t xml:space="preserve">Las operaciones pueden ser ejecutadas en O(1).      </w:t>
+              <w:t xml:space="preserve">Las operaciones pueden ser ejecutadas en </w:t>
+            </w:r>
+            <w:proofErr w:type="gramStart"/>
+            <w:r>
+              <w:rPr>
+                <w:rFonts w:ascii="Arial" w:eastAsia="Calibri" w:hAnsi="Arial" w:cs="Arial"/>
+                <w:lang w:eastAsia="en-US"/>
+              </w:rPr>
+              <w:t>O(</w:t>
+            </w:r>
+            <w:proofErr w:type="gramEnd"/>
+            <w:r>
+              <w:rPr>
+                <w:rFonts w:ascii="Arial" w:eastAsia="Calibri" w:hAnsi="Arial" w:cs="Arial"/>
+                <w:lang w:eastAsia="en-US"/>
+              </w:rPr>
+              <w:t xml:space="preserve">1).      </w:t>
             </w:r>
           </w:p>
           <w:p>
@@ -3139,7 +3171,23 @@
                 <w:rFonts w:ascii="Arial" w:eastAsia="Calibri" w:hAnsi="Arial" w:cs="Arial"/>
                 <w:lang w:eastAsia="en-US"/>
               </w:rPr>
-              <w:t>En el peor de los casos y utilizando una buena función: O(1). 8</w:t>
+              <w:t xml:space="preserve">En el peor de los casos y utilizando una buena función: </w:t>
+            </w:r>
+            <w:proofErr w:type="gramStart"/>
+            <w:r>
+              <w:rPr>
+                <w:rFonts w:ascii="Arial" w:eastAsia="Calibri" w:hAnsi="Arial" w:cs="Arial"/>
+                <w:lang w:eastAsia="en-US"/>
+              </w:rPr>
+              <w:t>O(</w:t>
+            </w:r>
+            <w:proofErr w:type="gramEnd"/>
+            <w:r>
+              <w:rPr>
+                <w:rFonts w:ascii="Arial" w:eastAsia="Calibri" w:hAnsi="Arial" w:cs="Arial"/>
+                <w:lang w:eastAsia="en-US"/>
+              </w:rPr>
+              <w:t>1). 8</w:t>
             </w:r>
           </w:p>
         </w:tc>
@@ -7344,7 +7392,23 @@
                 <w:rFonts w:ascii="Arial" w:hAnsi="Arial" w:cs="Arial"/>
                 <w:i/>
               </w:rPr>
-              <w:t>Se encarga de verificar si una valor se encuentra dentro de la tabla hash.</w:t>
+              <w:t xml:space="preserve">Se encarga de verificar si </w:t>
+            </w:r>
+            <w:proofErr w:type="gramStart"/>
+            <w:r>
+              <w:rPr>
+                <w:rFonts w:ascii="Arial" w:hAnsi="Arial" w:cs="Arial"/>
+                <w:i/>
+              </w:rPr>
+              <w:t>una</w:t>
+            </w:r>
+            <w:proofErr w:type="gramEnd"/>
+            <w:r>
+              <w:rPr>
+                <w:rFonts w:ascii="Arial" w:hAnsi="Arial" w:cs="Arial"/>
+                <w:i/>
+              </w:rPr>
+              <w:t xml:space="preserve"> valor se encuentra dentro de la tabla hash.</w:t>
             </w:r>
           </w:p>
           <w:p>
@@ -11242,6 +11306,7 @@
         <w:rPr>
           <w:rStyle w:val="eop"/>
           <w:rFonts w:ascii="Arial" w:hAnsi="Arial" w:cs="Arial"/>
+          <w:b/>
         </w:rPr>
       </w:pPr>
     </w:p>
@@ -11259,6 +11324,9 @@
         <w:gridCol w:w="2164"/>
       </w:tblGrid>
       <w:tr>
+        <w:trPr>
+          <w:trHeight w:val="430"/>
+        </w:trPr>
         <w:tc>
           <w:tcPr>
             <w:tcW w:w="8828" w:type="dxa"/>
@@ -11273,12 +11341,16 @@
               <w:jc w:val="center"/>
               <w:rPr>
                 <w:rFonts w:ascii="Arial" w:eastAsia="Calibri" w:hAnsi="Arial" w:cs="Arial"/>
-                <w:lang w:val="en-US" w:eastAsia="en-US"/>
-              </w:rPr>
-            </w:pPr>
-            <w:r>
-              <w:rPr>
-                <w:rFonts w:ascii="Arial" w:eastAsia="Calibri" w:hAnsi="Arial" w:cs="Arial"/>
+                <w:b/>
+                <w:lang w:val="en-US" w:eastAsia="en-US"/>
+              </w:rPr>
+            </w:pPr>
+            <w:bookmarkStart w:id="0" w:name="_GoBack"/>
+            <w:bookmarkEnd w:id="0"/>
+            <w:r>
+              <w:rPr>
+                <w:rFonts w:ascii="Arial" w:eastAsia="Calibri" w:hAnsi="Arial" w:cs="Arial"/>
+                <w:b/>
                 <w:lang w:val="en-US" w:eastAsia="en-US"/>
               </w:rPr>
               <w:t>DISEÑO DE PRUEBAS UNITARIAS</w:t>
@@ -13049,7 +13121,14 @@
                 <w:rFonts w:ascii="Arial" w:eastAsia="Calibri" w:hAnsi="Arial" w:cs="Arial"/>
                 <w:lang w:val="en-US" w:eastAsia="en-US"/>
               </w:rPr>
-              <w:t xml:space="preserve"> de un </w:t>
+              <w:t xml:space="preserve"> </w:t>
+            </w:r>
+            <w:r>
+              <w:rPr>
+                <w:rFonts w:ascii="Arial" w:eastAsia="Calibri" w:hAnsi="Arial" w:cs="Arial"/>
+                <w:lang w:val="en-US" w:eastAsia="en-US"/>
+              </w:rPr>
+              <w:t xml:space="preserve">de un </w:t>
             </w:r>
             <w:proofErr w:type="spellStart"/>
             <w:r>
@@ -13067,6 +13146,47 @@
               </w:rPr>
               <w:t xml:space="preserve"> char </w:t>
             </w:r>
+            <w:proofErr w:type="spellStart"/>
+            <w:r>
+              <w:rPr>
+                <w:rFonts w:ascii="Arial" w:eastAsia="Calibri" w:hAnsi="Arial" w:cs="Arial"/>
+                <w:lang w:val="en-US" w:eastAsia="en-US"/>
+              </w:rPr>
+              <w:t>que</w:t>
+            </w:r>
+            <w:proofErr w:type="spellEnd"/>
+            <w:r>
+              <w:rPr>
+                <w:rFonts w:ascii="Arial" w:eastAsia="Calibri" w:hAnsi="Arial" w:cs="Arial"/>
+                <w:lang w:val="en-US" w:eastAsia="en-US"/>
+              </w:rPr>
+              <w:t xml:space="preserve"> </w:t>
+            </w:r>
+            <w:proofErr w:type="spellStart"/>
+            <w:r>
+              <w:rPr>
+                <w:rFonts w:ascii="Arial" w:eastAsia="Calibri" w:hAnsi="Arial" w:cs="Arial"/>
+                <w:lang w:val="en-US" w:eastAsia="en-US"/>
+              </w:rPr>
+              <w:t>representen</w:t>
+            </w:r>
+            <w:proofErr w:type="spellEnd"/>
+            <w:r>
+              <w:rPr>
+                <w:rFonts w:ascii="Arial" w:eastAsia="Calibri" w:hAnsi="Arial" w:cs="Arial"/>
+                <w:lang w:val="en-US" w:eastAsia="en-US"/>
+              </w:rPr>
+              <w:t xml:space="preserve"> </w:t>
+            </w:r>
+            <w:proofErr w:type="spellStart"/>
+            <w:r>
+              <w:rPr>
+                <w:rFonts w:ascii="Arial" w:eastAsia="Calibri" w:hAnsi="Arial" w:cs="Arial"/>
+                <w:lang w:val="en-US" w:eastAsia="en-US"/>
+              </w:rPr>
+              <w:t>oraciones</w:t>
+            </w:r>
+            <w:proofErr w:type="spellEnd"/>
           </w:p>
         </w:tc>
         <w:tc>
@@ -13081,6 +13201,102 @@
                 <w:lang w:val="en-US" w:eastAsia="en-US"/>
               </w:rPr>
             </w:pPr>
+            <w:r>
+              <w:rPr>
+                <w:rFonts w:ascii="Arial" w:eastAsia="Calibri" w:hAnsi="Arial" w:cs="Arial"/>
+                <w:lang w:val="en-US" w:eastAsia="en-US"/>
+              </w:rPr>
+              <w:t xml:space="preserve">El stack </w:t>
+            </w:r>
+            <w:proofErr w:type="spellStart"/>
+            <w:r>
+              <w:rPr>
+                <w:rFonts w:ascii="Arial" w:eastAsia="Calibri" w:hAnsi="Arial" w:cs="Arial"/>
+                <w:lang w:val="en-US" w:eastAsia="en-US"/>
+              </w:rPr>
+              <w:t>si</w:t>
+            </w:r>
+            <w:proofErr w:type="spellEnd"/>
+            <w:r>
+              <w:rPr>
+                <w:rFonts w:ascii="Arial" w:eastAsia="Calibri" w:hAnsi="Arial" w:cs="Arial"/>
+                <w:lang w:val="en-US" w:eastAsia="en-US"/>
+              </w:rPr>
+              <w:t xml:space="preserve"> se </w:t>
+            </w:r>
+            <w:proofErr w:type="spellStart"/>
+            <w:r>
+              <w:rPr>
+                <w:rFonts w:ascii="Arial" w:eastAsia="Calibri" w:hAnsi="Arial" w:cs="Arial"/>
+                <w:lang w:val="en-US" w:eastAsia="en-US"/>
+              </w:rPr>
+              <w:t>comporta</w:t>
+            </w:r>
+            <w:proofErr w:type="spellEnd"/>
+            <w:r>
+              <w:rPr>
+                <w:rFonts w:ascii="Arial" w:eastAsia="Calibri" w:hAnsi="Arial" w:cs="Arial"/>
+                <w:lang w:val="en-US" w:eastAsia="en-US"/>
+              </w:rPr>
+              <w:t xml:space="preserve"> </w:t>
+            </w:r>
+            <w:proofErr w:type="spellStart"/>
+            <w:r>
+              <w:rPr>
+                <w:rFonts w:ascii="Arial" w:eastAsia="Calibri" w:hAnsi="Arial" w:cs="Arial"/>
+                <w:lang w:val="en-US" w:eastAsia="en-US"/>
+              </w:rPr>
+              <w:t>como</w:t>
+            </w:r>
+            <w:proofErr w:type="spellEnd"/>
+            <w:r>
+              <w:rPr>
+                <w:rFonts w:ascii="Arial" w:eastAsia="Calibri" w:hAnsi="Arial" w:cs="Arial"/>
+                <w:lang w:val="en-US" w:eastAsia="en-US"/>
+              </w:rPr>
+              <w:t xml:space="preserve"> </w:t>
+            </w:r>
+            <w:proofErr w:type="spellStart"/>
+            <w:r>
+              <w:rPr>
+                <w:rFonts w:ascii="Arial" w:eastAsia="Calibri" w:hAnsi="Arial" w:cs="Arial"/>
+                <w:lang w:val="en-US" w:eastAsia="en-US"/>
+              </w:rPr>
+              <w:t>una</w:t>
+            </w:r>
+            <w:proofErr w:type="spellEnd"/>
+            <w:r>
+              <w:rPr>
+                <w:rFonts w:ascii="Arial" w:eastAsia="Calibri" w:hAnsi="Arial" w:cs="Arial"/>
+                <w:lang w:val="en-US" w:eastAsia="en-US"/>
+              </w:rPr>
+              <w:t xml:space="preserve"> </w:t>
+            </w:r>
+            <w:proofErr w:type="spellStart"/>
+            <w:r>
+              <w:rPr>
+                <w:rFonts w:ascii="Arial" w:eastAsia="Calibri" w:hAnsi="Arial" w:cs="Arial"/>
+                <w:lang w:val="en-US" w:eastAsia="en-US"/>
+              </w:rPr>
+              <w:t>estructura</w:t>
+            </w:r>
+            <w:proofErr w:type="spellEnd"/>
+            <w:r>
+              <w:rPr>
+                <w:rFonts w:ascii="Arial" w:eastAsia="Calibri" w:hAnsi="Arial" w:cs="Arial"/>
+                <w:lang w:val="en-US" w:eastAsia="en-US"/>
+              </w:rPr>
+              <w:t xml:space="preserve"> </w:t>
+            </w:r>
+            <w:proofErr w:type="spellStart"/>
+            <w:r>
+              <w:rPr>
+                <w:rFonts w:ascii="Arial" w:eastAsia="Calibri" w:hAnsi="Arial" w:cs="Arial"/>
+                <w:lang w:val="en-US" w:eastAsia="en-US"/>
+              </w:rPr>
+              <w:t>lifi</w:t>
+            </w:r>
+            <w:proofErr w:type="spellEnd"/>
           </w:p>
         </w:tc>
       </w:tr>
@@ -13097,6 +13313,13 @@
                 <w:lang w:val="en-US" w:eastAsia="en-US"/>
               </w:rPr>
             </w:pPr>
+            <w:r>
+              <w:rPr>
+                <w:rFonts w:ascii="Arial" w:eastAsia="Calibri" w:hAnsi="Arial" w:cs="Arial"/>
+                <w:lang w:val="en-US" w:eastAsia="en-US"/>
+              </w:rPr>
+              <w:t>Queue</w:t>
+            </w:r>
           </w:p>
         </w:tc>
         <w:tc>
@@ -13111,6 +13334,13 @@
                 <w:lang w:val="en-US" w:eastAsia="en-US"/>
               </w:rPr>
             </w:pPr>
+            <w:r>
+              <w:rPr>
+                <w:rFonts w:ascii="Arial" w:eastAsia="Calibri" w:hAnsi="Arial" w:cs="Arial"/>
+                <w:lang w:val="en-US" w:eastAsia="en-US"/>
+              </w:rPr>
+              <w:t>Offer()</w:t>
+            </w:r>
           </w:p>
         </w:tc>
         <w:tc>
@@ -13125,6 +13355,71 @@
                 <w:lang w:val="en-US" w:eastAsia="en-US"/>
               </w:rPr>
             </w:pPr>
+            <w:proofErr w:type="spellStart"/>
+            <w:r>
+              <w:rPr>
+                <w:rFonts w:ascii="Arial" w:eastAsia="Calibri" w:hAnsi="Arial" w:cs="Arial"/>
+                <w:lang w:val="en-US" w:eastAsia="en-US"/>
+              </w:rPr>
+              <w:t>Creació</w:t>
+            </w:r>
+            <w:r>
+              <w:rPr>
+                <w:rFonts w:ascii="Arial" w:eastAsia="Calibri" w:hAnsi="Arial" w:cs="Arial"/>
+                <w:lang w:val="en-US" w:eastAsia="en-US"/>
+              </w:rPr>
+              <w:t>n</w:t>
+            </w:r>
+            <w:proofErr w:type="spellEnd"/>
+            <w:r>
+              <w:rPr>
+                <w:rFonts w:ascii="Arial" w:eastAsia="Calibri" w:hAnsi="Arial" w:cs="Arial"/>
+                <w:lang w:val="en-US" w:eastAsia="en-US"/>
+              </w:rPr>
+              <w:t xml:space="preserve"> de un </w:t>
+            </w:r>
+            <w:proofErr w:type="spellStart"/>
+            <w:r>
+              <w:rPr>
+                <w:rFonts w:ascii="Arial" w:eastAsia="Calibri" w:hAnsi="Arial" w:cs="Arial"/>
+                <w:lang w:val="en-US" w:eastAsia="en-US"/>
+              </w:rPr>
+              <w:t>objeto</w:t>
+            </w:r>
+            <w:proofErr w:type="spellEnd"/>
+            <w:r>
+              <w:rPr>
+                <w:rFonts w:ascii="Arial" w:eastAsia="Calibri" w:hAnsi="Arial" w:cs="Arial"/>
+                <w:lang w:val="en-US" w:eastAsia="en-US"/>
+              </w:rPr>
+              <w:t xml:space="preserve"> de </w:t>
+            </w:r>
+            <w:proofErr w:type="spellStart"/>
+            <w:r>
+              <w:rPr>
+                <w:rFonts w:ascii="Arial" w:eastAsia="Calibri" w:hAnsi="Arial" w:cs="Arial"/>
+                <w:lang w:val="en-US" w:eastAsia="en-US"/>
+              </w:rPr>
+              <w:lastRenderedPageBreak/>
+              <w:t>tipo</w:t>
+            </w:r>
+            <w:proofErr w:type="spellEnd"/>
+            <w:r>
+              <w:rPr>
+                <w:rFonts w:ascii="Arial" w:eastAsia="Calibri" w:hAnsi="Arial" w:cs="Arial"/>
+                <w:lang w:val="en-US" w:eastAsia="en-US"/>
+              </w:rPr>
+              <w:t xml:space="preserve"> Queue </w:t>
+            </w:r>
+            <w:proofErr w:type="spellStart"/>
+            <w:r>
+              <w:rPr>
+                <w:rFonts w:ascii="Arial" w:eastAsia="Calibri" w:hAnsi="Arial" w:cs="Arial"/>
+                <w:lang w:val="en-US" w:eastAsia="en-US"/>
+              </w:rPr>
+              <w:t>generico</w:t>
+            </w:r>
+            <w:proofErr w:type="spellEnd"/>
           </w:p>
         </w:tc>
         <w:tc>
@@ -13139,6 +13434,113 @@
                 <w:lang w:val="en-US" w:eastAsia="en-US"/>
               </w:rPr>
             </w:pPr>
+            <w:proofErr w:type="spellStart"/>
+            <w:r>
+              <w:rPr>
+                <w:rFonts w:ascii="Arial" w:eastAsia="Calibri" w:hAnsi="Arial" w:cs="Arial"/>
+                <w:lang w:val="en-US" w:eastAsia="en-US"/>
+              </w:rPr>
+              <w:lastRenderedPageBreak/>
+              <w:t>Recibe</w:t>
+            </w:r>
+            <w:proofErr w:type="spellEnd"/>
+            <w:r>
+              <w:rPr>
+                <w:rFonts w:ascii="Arial" w:eastAsia="Calibri" w:hAnsi="Arial" w:cs="Arial"/>
+                <w:lang w:val="en-US" w:eastAsia="en-US"/>
+              </w:rPr>
+              <w:t xml:space="preserve"> un </w:t>
+            </w:r>
+            <w:proofErr w:type="spellStart"/>
+            <w:r>
+              <w:rPr>
+                <w:rFonts w:ascii="Arial" w:eastAsia="Calibri" w:hAnsi="Arial" w:cs="Arial"/>
+                <w:lang w:val="en-US" w:eastAsia="en-US"/>
+              </w:rPr>
+              <w:t>arreglo</w:t>
+            </w:r>
+            <w:proofErr w:type="spellEnd"/>
+            <w:r>
+              <w:rPr>
+                <w:rFonts w:ascii="Arial" w:eastAsia="Calibri" w:hAnsi="Arial" w:cs="Arial"/>
+                <w:lang w:val="en-US" w:eastAsia="en-US"/>
+              </w:rPr>
+              <w:t xml:space="preserve"> </w:t>
+            </w:r>
+            <w:proofErr w:type="spellStart"/>
+            <w:r>
+              <w:rPr>
+                <w:rFonts w:ascii="Arial" w:eastAsia="Calibri" w:hAnsi="Arial" w:cs="Arial"/>
+                <w:lang w:val="en-US" w:eastAsia="en-US"/>
+              </w:rPr>
+              <w:t>que</w:t>
+            </w:r>
+            <w:proofErr w:type="spellEnd"/>
+            <w:r>
+              <w:rPr>
+                <w:rFonts w:ascii="Arial" w:eastAsia="Calibri" w:hAnsi="Arial" w:cs="Arial"/>
+                <w:lang w:val="en-US" w:eastAsia="en-US"/>
+              </w:rPr>
+              <w:t xml:space="preserve"> </w:t>
+            </w:r>
+            <w:proofErr w:type="spellStart"/>
+            <w:r>
+              <w:rPr>
+                <w:rFonts w:ascii="Arial" w:eastAsia="Calibri" w:hAnsi="Arial" w:cs="Arial"/>
+                <w:lang w:val="en-US" w:eastAsia="en-US"/>
+              </w:rPr>
+              <w:lastRenderedPageBreak/>
+              <w:t>contiene</w:t>
+            </w:r>
+            <w:proofErr w:type="spellEnd"/>
+            <w:r>
+              <w:rPr>
+                <w:rFonts w:ascii="Arial" w:eastAsia="Calibri" w:hAnsi="Arial" w:cs="Arial"/>
+                <w:lang w:val="en-US" w:eastAsia="en-US"/>
+              </w:rPr>
+              <w:t xml:space="preserve"> </w:t>
+            </w:r>
+            <w:proofErr w:type="spellStart"/>
+            <w:r>
+              <w:rPr>
+                <w:rFonts w:ascii="Arial" w:eastAsia="Calibri" w:hAnsi="Arial" w:cs="Arial"/>
+                <w:lang w:val="en-US" w:eastAsia="en-US"/>
+              </w:rPr>
+              <w:t>diversos</w:t>
+            </w:r>
+            <w:proofErr w:type="spellEnd"/>
+            <w:r>
+              <w:rPr>
+                <w:rFonts w:ascii="Arial" w:eastAsia="Calibri" w:hAnsi="Arial" w:cs="Arial"/>
+                <w:lang w:val="en-US" w:eastAsia="en-US"/>
+              </w:rPr>
+              <w:t xml:space="preserve"> </w:t>
+            </w:r>
+            <w:proofErr w:type="spellStart"/>
+            <w:r>
+              <w:rPr>
+                <w:rFonts w:ascii="Arial" w:eastAsia="Calibri" w:hAnsi="Arial" w:cs="Arial"/>
+                <w:lang w:val="en-US" w:eastAsia="en-US"/>
+              </w:rPr>
+              <w:t>valores</w:t>
+            </w:r>
+            <w:proofErr w:type="spellEnd"/>
+            <w:r>
+              <w:rPr>
+                <w:rFonts w:ascii="Arial" w:eastAsia="Calibri" w:hAnsi="Arial" w:cs="Arial"/>
+                <w:lang w:val="en-US" w:eastAsia="en-US"/>
+              </w:rPr>
+              <w:t xml:space="preserve"> a </w:t>
+            </w:r>
+            <w:proofErr w:type="spellStart"/>
+            <w:r>
+              <w:rPr>
+                <w:rFonts w:ascii="Arial" w:eastAsia="Calibri" w:hAnsi="Arial" w:cs="Arial"/>
+                <w:lang w:val="en-US" w:eastAsia="en-US"/>
+              </w:rPr>
+              <w:t>agregar</w:t>
+            </w:r>
+            <w:proofErr w:type="spellEnd"/>
           </w:p>
         </w:tc>
         <w:tc>
@@ -13153,6 +13555,56 @@
                 <w:lang w:val="en-US" w:eastAsia="en-US"/>
               </w:rPr>
             </w:pPr>
+            <w:proofErr w:type="spellStart"/>
+            <w:r>
+              <w:rPr>
+                <w:rFonts w:ascii="Arial" w:eastAsia="Calibri" w:hAnsi="Arial" w:cs="Arial"/>
+                <w:lang w:val="en-US" w:eastAsia="en-US"/>
+              </w:rPr>
+              <w:lastRenderedPageBreak/>
+              <w:t>Agrega</w:t>
+            </w:r>
+            <w:proofErr w:type="spellEnd"/>
+            <w:r>
+              <w:rPr>
+                <w:rFonts w:ascii="Arial" w:eastAsia="Calibri" w:hAnsi="Arial" w:cs="Arial"/>
+                <w:lang w:val="en-US" w:eastAsia="en-US"/>
+              </w:rPr>
+              <w:t xml:space="preserve"> </w:t>
+            </w:r>
+            <w:proofErr w:type="spellStart"/>
+            <w:r>
+              <w:rPr>
+                <w:rFonts w:ascii="Arial" w:eastAsia="Calibri" w:hAnsi="Arial" w:cs="Arial"/>
+                <w:lang w:val="en-US" w:eastAsia="en-US"/>
+              </w:rPr>
+              <w:t>satisfactoriamente</w:t>
+            </w:r>
+            <w:proofErr w:type="spellEnd"/>
+            <w:r>
+              <w:rPr>
+                <w:rFonts w:ascii="Arial" w:eastAsia="Calibri" w:hAnsi="Arial" w:cs="Arial"/>
+                <w:lang w:val="en-US" w:eastAsia="en-US"/>
+              </w:rPr>
+              <w:t xml:space="preserve"> </w:t>
+            </w:r>
+            <w:proofErr w:type="spellStart"/>
+            <w:r>
+              <w:rPr>
+                <w:rFonts w:ascii="Arial" w:eastAsia="Calibri" w:hAnsi="Arial" w:cs="Arial"/>
+                <w:lang w:val="en-US" w:eastAsia="en-US"/>
+              </w:rPr>
+              <w:lastRenderedPageBreak/>
+              <w:t>elementos</w:t>
+            </w:r>
+            <w:proofErr w:type="spellEnd"/>
+            <w:r>
+              <w:rPr>
+                <w:rFonts w:ascii="Arial" w:eastAsia="Calibri" w:hAnsi="Arial" w:cs="Arial"/>
+                <w:lang w:val="en-US" w:eastAsia="en-US"/>
+              </w:rPr>
+              <w:t xml:space="preserve"> a la cola</w:t>
+            </w:r>
           </w:p>
         </w:tc>
       </w:tr>
@@ -13169,6 +13621,14 @@
                 <w:lang w:val="en-US" w:eastAsia="en-US"/>
               </w:rPr>
             </w:pPr>
+            <w:r>
+              <w:rPr>
+                <w:rFonts w:ascii="Arial" w:eastAsia="Calibri" w:hAnsi="Arial" w:cs="Arial"/>
+                <w:lang w:val="en-US" w:eastAsia="en-US"/>
+              </w:rPr>
+              <w:lastRenderedPageBreak/>
+              <w:t>Queue</w:t>
+            </w:r>
           </w:p>
         </w:tc>
         <w:tc>
@@ -13180,12 +13640,16 @@
               <w:pStyle w:val="NormalWeb"/>
               <w:rPr>
                 <w:rFonts w:ascii="Arial" w:eastAsia="Calibri" w:hAnsi="Arial" w:cs="Arial"/>
-                <w:u w:val="single"/>
-                <w:lang w:val="en-US" w:eastAsia="en-US"/>
-              </w:rPr>
-            </w:pPr>
-            <w:bookmarkStart w:id="0" w:name="_GoBack"/>
-            <w:bookmarkEnd w:id="0"/>
+                <w:lang w:val="en-US" w:eastAsia="en-US"/>
+              </w:rPr>
+            </w:pPr>
+            <w:r>
+              <w:rPr>
+                <w:rFonts w:ascii="Arial" w:eastAsia="Calibri" w:hAnsi="Arial" w:cs="Arial"/>
+                <w:lang w:val="en-US" w:eastAsia="en-US"/>
+              </w:rPr>
+              <w:t>Empty()</w:t>
+            </w:r>
           </w:p>
         </w:tc>
         <w:tc>
@@ -13200,6 +13664,63 @@
                 <w:lang w:val="en-US" w:eastAsia="en-US"/>
               </w:rPr>
             </w:pPr>
+            <w:proofErr w:type="spellStart"/>
+            <w:r>
+              <w:rPr>
+                <w:rFonts w:ascii="Arial" w:eastAsia="Calibri" w:hAnsi="Arial" w:cs="Arial"/>
+                <w:lang w:val="en-US" w:eastAsia="en-US"/>
+              </w:rPr>
+              <w:t>Creación</w:t>
+            </w:r>
+            <w:proofErr w:type="spellEnd"/>
+            <w:r>
+              <w:rPr>
+                <w:rFonts w:ascii="Arial" w:eastAsia="Calibri" w:hAnsi="Arial" w:cs="Arial"/>
+                <w:lang w:val="en-US" w:eastAsia="en-US"/>
+              </w:rPr>
+              <w:t xml:space="preserve"> de un </w:t>
+            </w:r>
+            <w:proofErr w:type="spellStart"/>
+            <w:r>
+              <w:rPr>
+                <w:rFonts w:ascii="Arial" w:eastAsia="Calibri" w:hAnsi="Arial" w:cs="Arial"/>
+                <w:lang w:val="en-US" w:eastAsia="en-US"/>
+              </w:rPr>
+              <w:t>objeto</w:t>
+            </w:r>
+            <w:proofErr w:type="spellEnd"/>
+            <w:r>
+              <w:rPr>
+                <w:rFonts w:ascii="Arial" w:eastAsia="Calibri" w:hAnsi="Arial" w:cs="Arial"/>
+                <w:lang w:val="en-US" w:eastAsia="en-US"/>
+              </w:rPr>
+              <w:t xml:space="preserve"> de </w:t>
+            </w:r>
+            <w:proofErr w:type="spellStart"/>
+            <w:r>
+              <w:rPr>
+                <w:rFonts w:ascii="Arial" w:eastAsia="Calibri" w:hAnsi="Arial" w:cs="Arial"/>
+                <w:lang w:val="en-US" w:eastAsia="en-US"/>
+              </w:rPr>
+              <w:t>tipo</w:t>
+            </w:r>
+            <w:proofErr w:type="spellEnd"/>
+            <w:r>
+              <w:rPr>
+                <w:rFonts w:ascii="Arial" w:eastAsia="Calibri" w:hAnsi="Arial" w:cs="Arial"/>
+                <w:lang w:val="en-US" w:eastAsia="en-US"/>
+              </w:rPr>
+              <w:t xml:space="preserve"> Queue </w:t>
+            </w:r>
+            <w:proofErr w:type="spellStart"/>
+            <w:r>
+              <w:rPr>
+                <w:rFonts w:ascii="Arial" w:eastAsia="Calibri" w:hAnsi="Arial" w:cs="Arial"/>
+                <w:lang w:val="en-US" w:eastAsia="en-US"/>
+              </w:rPr>
+              <w:t>generico</w:t>
+            </w:r>
+            <w:proofErr w:type="spellEnd"/>
           </w:p>
         </w:tc>
         <w:tc>
@@ -13214,6 +13735,162 @@
                 <w:lang w:val="en-US" w:eastAsia="en-US"/>
               </w:rPr>
             </w:pPr>
+            <w:r>
+              <w:rPr>
+                <w:rFonts w:ascii="Arial" w:eastAsia="Calibri" w:hAnsi="Arial" w:cs="Arial"/>
+                <w:lang w:val="en-US" w:eastAsia="en-US"/>
+              </w:rPr>
+              <w:t xml:space="preserve">Un </w:t>
+            </w:r>
+            <w:proofErr w:type="spellStart"/>
+            <w:r>
+              <w:rPr>
+                <w:rFonts w:ascii="Arial" w:eastAsia="Calibri" w:hAnsi="Arial" w:cs="Arial"/>
+                <w:lang w:val="en-US" w:eastAsia="en-US"/>
+              </w:rPr>
+              <w:t>conjunto</w:t>
+            </w:r>
+            <w:proofErr w:type="spellEnd"/>
+            <w:r>
+              <w:rPr>
+                <w:rFonts w:ascii="Arial" w:eastAsia="Calibri" w:hAnsi="Arial" w:cs="Arial"/>
+                <w:lang w:val="en-US" w:eastAsia="en-US"/>
+              </w:rPr>
+              <w:t xml:space="preserve"> de </w:t>
+            </w:r>
+            <w:proofErr w:type="spellStart"/>
+            <w:r>
+              <w:rPr>
+                <w:rFonts w:ascii="Arial" w:eastAsia="Calibri" w:hAnsi="Arial" w:cs="Arial"/>
+                <w:lang w:val="en-US" w:eastAsia="en-US"/>
+              </w:rPr>
+              <w:t>nu</w:t>
+            </w:r>
+            <w:r>
+              <w:rPr>
+                <w:rFonts w:ascii="Arial" w:eastAsia="Calibri" w:hAnsi="Arial" w:cs="Arial"/>
+                <w:lang w:val="en-US" w:eastAsia="en-US"/>
+              </w:rPr>
+              <w:t>m</w:t>
+            </w:r>
+            <w:r>
+              <w:rPr>
+                <w:rFonts w:ascii="Arial" w:eastAsia="Calibri" w:hAnsi="Arial" w:cs="Arial"/>
+                <w:lang w:val="en-US" w:eastAsia="en-US"/>
+              </w:rPr>
+              <w:t>e</w:t>
+            </w:r>
+            <w:r>
+              <w:rPr>
+                <w:rFonts w:ascii="Arial" w:eastAsia="Calibri" w:hAnsi="Arial" w:cs="Arial"/>
+                <w:lang w:val="en-US" w:eastAsia="en-US"/>
+              </w:rPr>
+              <w:t>ros</w:t>
+            </w:r>
+            <w:proofErr w:type="spellEnd"/>
+            <w:r>
+              <w:rPr>
+                <w:rFonts w:ascii="Arial" w:eastAsia="Calibri" w:hAnsi="Arial" w:cs="Arial"/>
+                <w:lang w:val="en-US" w:eastAsia="en-US"/>
+              </w:rPr>
+              <w:t xml:space="preserve"> </w:t>
+            </w:r>
+            <w:proofErr w:type="spellStart"/>
+            <w:r>
+              <w:rPr>
+                <w:rFonts w:ascii="Arial" w:eastAsia="Calibri" w:hAnsi="Arial" w:cs="Arial"/>
+                <w:lang w:val="en-US" w:eastAsia="en-US"/>
+              </w:rPr>
+              <w:t>generados</w:t>
+            </w:r>
+            <w:proofErr w:type="spellEnd"/>
+            <w:r>
+              <w:rPr>
+                <w:rFonts w:ascii="Arial" w:eastAsia="Calibri" w:hAnsi="Arial" w:cs="Arial"/>
+                <w:lang w:val="en-US" w:eastAsia="en-US"/>
+              </w:rPr>
+              <w:t xml:space="preserve"> </w:t>
+            </w:r>
+            <w:proofErr w:type="spellStart"/>
+            <w:r>
+              <w:rPr>
+                <w:rFonts w:ascii="Arial" w:eastAsia="Calibri" w:hAnsi="Arial" w:cs="Arial"/>
+                <w:lang w:val="en-US" w:eastAsia="en-US"/>
+              </w:rPr>
+              <w:t>aletoriamente</w:t>
+            </w:r>
+            <w:proofErr w:type="spellEnd"/>
+            <w:r>
+              <w:rPr>
+                <w:rFonts w:ascii="Arial" w:eastAsia="Calibri" w:hAnsi="Arial" w:cs="Arial"/>
+                <w:lang w:val="en-US" w:eastAsia="en-US"/>
+              </w:rPr>
+              <w:t xml:space="preserve"> para </w:t>
+            </w:r>
+            <w:proofErr w:type="spellStart"/>
+            <w:r>
+              <w:rPr>
+                <w:rFonts w:ascii="Arial" w:eastAsia="Calibri" w:hAnsi="Arial" w:cs="Arial"/>
+                <w:lang w:val="en-US" w:eastAsia="en-US"/>
+              </w:rPr>
+              <w:t>verificar</w:t>
+            </w:r>
+            <w:proofErr w:type="spellEnd"/>
+            <w:r>
+              <w:rPr>
+                <w:rFonts w:ascii="Arial" w:eastAsia="Calibri" w:hAnsi="Arial" w:cs="Arial"/>
+                <w:lang w:val="en-US" w:eastAsia="en-US"/>
+              </w:rPr>
+              <w:t xml:space="preserve"> </w:t>
+            </w:r>
+            <w:proofErr w:type="spellStart"/>
+            <w:r>
+              <w:rPr>
+                <w:rFonts w:ascii="Arial" w:eastAsia="Calibri" w:hAnsi="Arial" w:cs="Arial"/>
+                <w:lang w:val="en-US" w:eastAsia="en-US"/>
+              </w:rPr>
+              <w:t>si</w:t>
+            </w:r>
+            <w:proofErr w:type="spellEnd"/>
+            <w:r>
+              <w:rPr>
+                <w:rFonts w:ascii="Arial" w:eastAsia="Calibri" w:hAnsi="Arial" w:cs="Arial"/>
+                <w:lang w:val="en-US" w:eastAsia="en-US"/>
+              </w:rPr>
+              <w:t xml:space="preserve"> </w:t>
+            </w:r>
+            <w:proofErr w:type="spellStart"/>
+            <w:r>
+              <w:rPr>
+                <w:rFonts w:ascii="Arial" w:eastAsia="Calibri" w:hAnsi="Arial" w:cs="Arial"/>
+                <w:lang w:val="en-US" w:eastAsia="en-US"/>
+              </w:rPr>
+              <w:t>esta</w:t>
+            </w:r>
+            <w:proofErr w:type="spellEnd"/>
+            <w:r>
+              <w:rPr>
+                <w:rFonts w:ascii="Arial" w:eastAsia="Calibri" w:hAnsi="Arial" w:cs="Arial"/>
+                <w:lang w:val="en-US" w:eastAsia="en-US"/>
+              </w:rPr>
+              <w:t xml:space="preserve"> </w:t>
+            </w:r>
+            <w:proofErr w:type="spellStart"/>
+            <w:r>
+              <w:rPr>
+                <w:rFonts w:ascii="Arial" w:eastAsia="Calibri" w:hAnsi="Arial" w:cs="Arial"/>
+                <w:lang w:val="en-US" w:eastAsia="en-US"/>
+              </w:rPr>
+              <w:t>vacia</w:t>
+            </w:r>
+            <w:proofErr w:type="spellEnd"/>
+            <w:r>
+              <w:rPr>
+                <w:rFonts w:ascii="Arial" w:eastAsia="Calibri" w:hAnsi="Arial" w:cs="Arial"/>
+                <w:lang w:val="en-US" w:eastAsia="en-US"/>
+              </w:rPr>
+              <w:t xml:space="preserve"> o no</w:t>
+            </w:r>
           </w:p>
         </w:tc>
         <w:tc>
@@ -13228,74 +13905,509 @@
                 <w:lang w:val="en-US" w:eastAsia="en-US"/>
               </w:rPr>
             </w:pPr>
+            <w:r>
+              <w:rPr>
+                <w:rFonts w:ascii="Arial" w:eastAsia="Calibri" w:hAnsi="Arial" w:cs="Arial"/>
+                <w:lang w:val="en-US" w:eastAsia="en-US"/>
+              </w:rPr>
+              <w:t xml:space="preserve">La cola </w:t>
+            </w:r>
+            <w:proofErr w:type="spellStart"/>
+            <w:r>
+              <w:rPr>
+                <w:rFonts w:ascii="Arial" w:eastAsia="Calibri" w:hAnsi="Arial" w:cs="Arial"/>
+                <w:lang w:val="en-US" w:eastAsia="en-US"/>
+              </w:rPr>
+              <w:t>esta</w:t>
+            </w:r>
+            <w:proofErr w:type="spellEnd"/>
+            <w:r>
+              <w:rPr>
+                <w:rFonts w:ascii="Arial" w:eastAsia="Calibri" w:hAnsi="Arial" w:cs="Arial"/>
+                <w:lang w:val="en-US" w:eastAsia="en-US"/>
+              </w:rPr>
+              <w:t xml:space="preserve"> </w:t>
+            </w:r>
+            <w:proofErr w:type="spellStart"/>
+            <w:r>
+              <w:rPr>
+                <w:rFonts w:ascii="Arial" w:eastAsia="Calibri" w:hAnsi="Arial" w:cs="Arial"/>
+                <w:lang w:val="en-US" w:eastAsia="en-US"/>
+              </w:rPr>
+              <w:t>vacia</w:t>
+            </w:r>
+            <w:proofErr w:type="spellEnd"/>
+            <w:r>
+              <w:rPr>
+                <w:rFonts w:ascii="Arial" w:eastAsia="Calibri" w:hAnsi="Arial" w:cs="Arial"/>
+                <w:lang w:val="en-US" w:eastAsia="en-US"/>
+              </w:rPr>
+              <w:t xml:space="preserve"> </w:t>
+            </w:r>
+            <w:proofErr w:type="spellStart"/>
+            <w:r>
+              <w:rPr>
+                <w:rFonts w:ascii="Arial" w:eastAsia="Calibri" w:hAnsi="Arial" w:cs="Arial"/>
+                <w:lang w:val="en-US" w:eastAsia="en-US"/>
+              </w:rPr>
+              <w:t>o</w:t>
+            </w:r>
+            <w:proofErr w:type="spellEnd"/>
+            <w:r>
+              <w:rPr>
+                <w:rFonts w:ascii="Arial" w:eastAsia="Calibri" w:hAnsi="Arial" w:cs="Arial"/>
+                <w:lang w:val="en-US" w:eastAsia="en-US"/>
+              </w:rPr>
+              <w:t xml:space="preserve"> el </w:t>
+            </w:r>
+            <w:proofErr w:type="spellStart"/>
+            <w:r>
+              <w:rPr>
+                <w:rFonts w:ascii="Arial" w:eastAsia="Calibri" w:hAnsi="Arial" w:cs="Arial"/>
+                <w:lang w:val="en-US" w:eastAsia="en-US"/>
+              </w:rPr>
+              <w:t>elemento</w:t>
+            </w:r>
+            <w:proofErr w:type="spellEnd"/>
+            <w:r>
+              <w:rPr>
+                <w:rFonts w:ascii="Arial" w:eastAsia="Calibri" w:hAnsi="Arial" w:cs="Arial"/>
+                <w:lang w:val="en-US" w:eastAsia="en-US"/>
+              </w:rPr>
+              <w:t xml:space="preserve"> </w:t>
+            </w:r>
+          </w:p>
+        </w:tc>
+      </w:tr>
+      <w:tr>
+        <w:tc>
+          <w:tcPr>
+            <w:tcW w:w="1645" w:type="dxa"/>
+          </w:tcPr>
+          <w:p>
+            <w:pPr>
+              <w:pStyle w:val="NormalWeb"/>
+              <w:rPr>
+                <w:rFonts w:ascii="Arial" w:eastAsia="Calibri" w:hAnsi="Arial" w:cs="Arial"/>
+                <w:lang w:val="en-US" w:eastAsia="en-US"/>
+              </w:rPr>
+            </w:pPr>
+            <w:r>
+              <w:rPr>
+                <w:rFonts w:ascii="Arial" w:eastAsia="Calibri" w:hAnsi="Arial" w:cs="Arial"/>
+                <w:lang w:val="en-US" w:eastAsia="en-US"/>
+              </w:rPr>
+              <w:t>Queue</w:t>
+            </w:r>
+          </w:p>
+        </w:tc>
+        <w:tc>
+          <w:tcPr>
+            <w:tcW w:w="1612" w:type="dxa"/>
+          </w:tcPr>
+          <w:p>
+            <w:pPr>
+              <w:pStyle w:val="NormalWeb"/>
+              <w:rPr>
+                <w:rFonts w:ascii="Arial" w:eastAsia="Calibri" w:hAnsi="Arial" w:cs="Arial"/>
+                <w:lang w:val="en-US" w:eastAsia="en-US"/>
+              </w:rPr>
+            </w:pPr>
+            <w:r>
+              <w:rPr>
+                <w:rFonts w:ascii="Arial" w:eastAsia="Calibri" w:hAnsi="Arial" w:cs="Arial"/>
+                <w:lang w:val="en-US" w:eastAsia="en-US"/>
+              </w:rPr>
+              <w:t>Pull()</w:t>
+            </w:r>
+          </w:p>
+        </w:tc>
+        <w:tc>
+          <w:tcPr>
+            <w:tcW w:w="1724" w:type="dxa"/>
+          </w:tcPr>
+          <w:p>
+            <w:pPr>
+              <w:pStyle w:val="NormalWeb"/>
+              <w:rPr>
+                <w:rFonts w:ascii="Arial" w:eastAsia="Calibri" w:hAnsi="Arial" w:cs="Arial"/>
+                <w:lang w:val="en-US" w:eastAsia="en-US"/>
+              </w:rPr>
+            </w:pPr>
+            <w:proofErr w:type="spellStart"/>
+            <w:r>
+              <w:rPr>
+                <w:rFonts w:ascii="Arial" w:eastAsia="Calibri" w:hAnsi="Arial" w:cs="Arial"/>
+                <w:lang w:val="en-US" w:eastAsia="en-US"/>
+              </w:rPr>
+              <w:t>Creación</w:t>
+            </w:r>
+            <w:proofErr w:type="spellEnd"/>
+            <w:r>
+              <w:rPr>
+                <w:rFonts w:ascii="Arial" w:eastAsia="Calibri" w:hAnsi="Arial" w:cs="Arial"/>
+                <w:lang w:val="en-US" w:eastAsia="en-US"/>
+              </w:rPr>
+              <w:t xml:space="preserve"> de un </w:t>
+            </w:r>
+            <w:proofErr w:type="spellStart"/>
+            <w:r>
+              <w:rPr>
+                <w:rFonts w:ascii="Arial" w:eastAsia="Calibri" w:hAnsi="Arial" w:cs="Arial"/>
+                <w:lang w:val="en-US" w:eastAsia="en-US"/>
+              </w:rPr>
+              <w:t>objeto</w:t>
+            </w:r>
+            <w:proofErr w:type="spellEnd"/>
+            <w:r>
+              <w:rPr>
+                <w:rFonts w:ascii="Arial" w:eastAsia="Calibri" w:hAnsi="Arial" w:cs="Arial"/>
+                <w:lang w:val="en-US" w:eastAsia="en-US"/>
+              </w:rPr>
+              <w:t xml:space="preserve"> de </w:t>
+            </w:r>
+            <w:proofErr w:type="spellStart"/>
+            <w:r>
+              <w:rPr>
+                <w:rFonts w:ascii="Arial" w:eastAsia="Calibri" w:hAnsi="Arial" w:cs="Arial"/>
+                <w:lang w:val="en-US" w:eastAsia="en-US"/>
+              </w:rPr>
+              <w:t>tipo</w:t>
+            </w:r>
+            <w:proofErr w:type="spellEnd"/>
+            <w:r>
+              <w:rPr>
+                <w:rFonts w:ascii="Arial" w:eastAsia="Calibri" w:hAnsi="Arial" w:cs="Arial"/>
+                <w:lang w:val="en-US" w:eastAsia="en-US"/>
+              </w:rPr>
+              <w:t xml:space="preserve"> Queue </w:t>
+            </w:r>
+            <w:proofErr w:type="spellStart"/>
+            <w:r>
+              <w:rPr>
+                <w:rFonts w:ascii="Arial" w:eastAsia="Calibri" w:hAnsi="Arial" w:cs="Arial"/>
+                <w:lang w:val="en-US" w:eastAsia="en-US"/>
+              </w:rPr>
+              <w:t>generico</w:t>
+            </w:r>
+            <w:proofErr w:type="spellEnd"/>
+          </w:p>
+        </w:tc>
+        <w:tc>
+          <w:tcPr>
+            <w:tcW w:w="1683" w:type="dxa"/>
+          </w:tcPr>
+          <w:p>
+            <w:pPr>
+              <w:pStyle w:val="NormalWeb"/>
+              <w:rPr>
+                <w:rFonts w:ascii="Arial" w:eastAsia="Calibri" w:hAnsi="Arial" w:cs="Arial"/>
+                <w:lang w:val="en-US" w:eastAsia="en-US"/>
+              </w:rPr>
+            </w:pPr>
+          </w:p>
+        </w:tc>
+        <w:tc>
+          <w:tcPr>
+            <w:tcW w:w="2164" w:type="dxa"/>
+          </w:tcPr>
+          <w:p>
+            <w:pPr>
+              <w:pStyle w:val="NormalWeb"/>
+              <w:rPr>
+                <w:rFonts w:ascii="Arial" w:eastAsia="Calibri" w:hAnsi="Arial" w:cs="Arial"/>
+                <w:lang w:val="en-US" w:eastAsia="en-US"/>
+              </w:rPr>
+            </w:pPr>
+            <w:proofErr w:type="spellStart"/>
+            <w:r>
+              <w:rPr>
+                <w:rFonts w:ascii="Arial" w:eastAsia="Calibri" w:hAnsi="Arial" w:cs="Arial"/>
+                <w:lang w:val="en-US" w:eastAsia="en-US"/>
+              </w:rPr>
+              <w:t>Retorna</w:t>
+            </w:r>
+            <w:proofErr w:type="spellEnd"/>
+            <w:r>
+              <w:rPr>
+                <w:rFonts w:ascii="Arial" w:eastAsia="Calibri" w:hAnsi="Arial" w:cs="Arial"/>
+                <w:lang w:val="en-US" w:eastAsia="en-US"/>
+              </w:rPr>
+              <w:t xml:space="preserve"> y </w:t>
+            </w:r>
+            <w:proofErr w:type="spellStart"/>
+            <w:r>
+              <w:rPr>
+                <w:rFonts w:ascii="Arial" w:eastAsia="Calibri" w:hAnsi="Arial" w:cs="Arial"/>
+                <w:lang w:val="en-US" w:eastAsia="en-US"/>
+              </w:rPr>
+              <w:t>borra</w:t>
+            </w:r>
+            <w:proofErr w:type="spellEnd"/>
+            <w:r>
+              <w:rPr>
+                <w:rFonts w:ascii="Arial" w:eastAsia="Calibri" w:hAnsi="Arial" w:cs="Arial"/>
+                <w:lang w:val="en-US" w:eastAsia="en-US"/>
+              </w:rPr>
+              <w:t xml:space="preserve"> la </w:t>
+            </w:r>
+            <w:proofErr w:type="spellStart"/>
+            <w:r>
+              <w:rPr>
+                <w:rFonts w:ascii="Arial" w:eastAsia="Calibri" w:hAnsi="Arial" w:cs="Arial"/>
+                <w:lang w:val="en-US" w:eastAsia="en-US"/>
+              </w:rPr>
+              <w:t>cabeza</w:t>
+            </w:r>
+            <w:proofErr w:type="spellEnd"/>
+            <w:r>
+              <w:rPr>
+                <w:rFonts w:ascii="Arial" w:eastAsia="Calibri" w:hAnsi="Arial" w:cs="Arial"/>
+                <w:lang w:val="en-US" w:eastAsia="en-US"/>
+              </w:rPr>
+              <w:t xml:space="preserve"> de la queue</w:t>
+            </w:r>
+          </w:p>
+        </w:tc>
+      </w:tr>
+      <w:tr>
+        <w:tc>
+          <w:tcPr>
+            <w:tcW w:w="1645" w:type="dxa"/>
+          </w:tcPr>
+          <w:p>
+            <w:pPr>
+              <w:pStyle w:val="NormalWeb"/>
+              <w:rPr>
+                <w:rFonts w:ascii="Arial" w:eastAsia="Calibri" w:hAnsi="Arial" w:cs="Arial"/>
+                <w:lang w:val="en-US" w:eastAsia="en-US"/>
+              </w:rPr>
+            </w:pPr>
+            <w:r>
+              <w:rPr>
+                <w:rFonts w:ascii="Arial" w:eastAsia="Calibri" w:hAnsi="Arial" w:cs="Arial"/>
+                <w:lang w:val="en-US" w:eastAsia="en-US"/>
+              </w:rPr>
+              <w:t>Queue</w:t>
+            </w:r>
+          </w:p>
+        </w:tc>
+        <w:tc>
+          <w:tcPr>
+            <w:tcW w:w="1612" w:type="dxa"/>
+          </w:tcPr>
+          <w:p>
+            <w:pPr>
+              <w:pStyle w:val="NormalWeb"/>
+              <w:rPr>
+                <w:rFonts w:ascii="Arial" w:eastAsia="Calibri" w:hAnsi="Arial" w:cs="Arial"/>
+                <w:lang w:val="en-US" w:eastAsia="en-US"/>
+              </w:rPr>
+            </w:pPr>
+            <w:r>
+              <w:rPr>
+                <w:rFonts w:ascii="Arial" w:eastAsia="Calibri" w:hAnsi="Arial" w:cs="Arial"/>
+                <w:lang w:val="en-US" w:eastAsia="en-US"/>
+              </w:rPr>
+              <w:t>P</w:t>
+            </w:r>
+            <w:r>
+              <w:rPr>
+                <w:rFonts w:ascii="Arial" w:eastAsia="Calibri" w:hAnsi="Arial" w:cs="Arial"/>
+                <w:lang w:val="en-US" w:eastAsia="en-US"/>
+              </w:rPr>
+              <w:t>eek</w:t>
+            </w:r>
+            <w:r>
+              <w:rPr>
+                <w:rFonts w:ascii="Arial" w:eastAsia="Calibri" w:hAnsi="Arial" w:cs="Arial"/>
+                <w:lang w:val="en-US" w:eastAsia="en-US"/>
+              </w:rPr>
+              <w:t>()</w:t>
+            </w:r>
+          </w:p>
+        </w:tc>
+        <w:tc>
+          <w:tcPr>
+            <w:tcW w:w="1724" w:type="dxa"/>
+          </w:tcPr>
+          <w:p>
+            <w:pPr>
+              <w:pStyle w:val="NormalWeb"/>
+              <w:rPr>
+                <w:rFonts w:ascii="Arial" w:eastAsia="Calibri" w:hAnsi="Arial" w:cs="Arial"/>
+                <w:lang w:val="en-US" w:eastAsia="en-US"/>
+              </w:rPr>
+            </w:pPr>
+            <w:proofErr w:type="spellStart"/>
+            <w:r>
+              <w:rPr>
+                <w:rFonts w:ascii="Arial" w:eastAsia="Calibri" w:hAnsi="Arial" w:cs="Arial"/>
+                <w:lang w:val="en-US" w:eastAsia="en-US"/>
+              </w:rPr>
+              <w:t>Creación</w:t>
+            </w:r>
+            <w:proofErr w:type="spellEnd"/>
+            <w:r>
+              <w:rPr>
+                <w:rFonts w:ascii="Arial" w:eastAsia="Calibri" w:hAnsi="Arial" w:cs="Arial"/>
+                <w:lang w:val="en-US" w:eastAsia="en-US"/>
+              </w:rPr>
+              <w:t xml:space="preserve"> de un </w:t>
+            </w:r>
+            <w:proofErr w:type="spellStart"/>
+            <w:r>
+              <w:rPr>
+                <w:rFonts w:ascii="Arial" w:eastAsia="Calibri" w:hAnsi="Arial" w:cs="Arial"/>
+                <w:lang w:val="en-US" w:eastAsia="en-US"/>
+              </w:rPr>
+              <w:t>objeto</w:t>
+            </w:r>
+            <w:proofErr w:type="spellEnd"/>
+            <w:r>
+              <w:rPr>
+                <w:rFonts w:ascii="Arial" w:eastAsia="Calibri" w:hAnsi="Arial" w:cs="Arial"/>
+                <w:lang w:val="en-US" w:eastAsia="en-US"/>
+              </w:rPr>
+              <w:t xml:space="preserve"> de </w:t>
+            </w:r>
+            <w:proofErr w:type="spellStart"/>
+            <w:r>
+              <w:rPr>
+                <w:rFonts w:ascii="Arial" w:eastAsia="Calibri" w:hAnsi="Arial" w:cs="Arial"/>
+                <w:lang w:val="en-US" w:eastAsia="en-US"/>
+              </w:rPr>
+              <w:t>tipo</w:t>
+            </w:r>
+            <w:proofErr w:type="spellEnd"/>
+            <w:r>
+              <w:rPr>
+                <w:rFonts w:ascii="Arial" w:eastAsia="Calibri" w:hAnsi="Arial" w:cs="Arial"/>
+                <w:lang w:val="en-US" w:eastAsia="en-US"/>
+              </w:rPr>
+              <w:t xml:space="preserve"> Queue </w:t>
+            </w:r>
+            <w:proofErr w:type="spellStart"/>
+            <w:r>
+              <w:rPr>
+                <w:rFonts w:ascii="Arial" w:eastAsia="Calibri" w:hAnsi="Arial" w:cs="Arial"/>
+                <w:lang w:val="en-US" w:eastAsia="en-US"/>
+              </w:rPr>
+              <w:t>generico</w:t>
+            </w:r>
+            <w:proofErr w:type="spellEnd"/>
+          </w:p>
+        </w:tc>
+        <w:tc>
+          <w:tcPr>
+            <w:tcW w:w="1683" w:type="dxa"/>
+          </w:tcPr>
+          <w:p>
+            <w:pPr>
+              <w:pStyle w:val="NormalWeb"/>
+              <w:rPr>
+                <w:rFonts w:ascii="Arial" w:eastAsia="Calibri" w:hAnsi="Arial" w:cs="Arial"/>
+                <w:lang w:val="en-US" w:eastAsia="en-US"/>
+              </w:rPr>
+            </w:pPr>
+          </w:p>
+        </w:tc>
+        <w:tc>
+          <w:tcPr>
+            <w:tcW w:w="2164" w:type="dxa"/>
+          </w:tcPr>
+          <w:p>
+            <w:pPr>
+              <w:pStyle w:val="NormalWeb"/>
+              <w:rPr>
+                <w:rFonts w:ascii="Arial" w:eastAsia="Calibri" w:hAnsi="Arial" w:cs="Arial"/>
+                <w:lang w:val="en-US" w:eastAsia="en-US"/>
+              </w:rPr>
+            </w:pPr>
+            <w:proofErr w:type="spellStart"/>
+            <w:r>
+              <w:rPr>
+                <w:rFonts w:ascii="Arial" w:eastAsia="Calibri" w:hAnsi="Arial" w:cs="Arial"/>
+                <w:lang w:val="en-US" w:eastAsia="en-US"/>
+              </w:rPr>
+              <w:t>Retorna</w:t>
+            </w:r>
+            <w:proofErr w:type="spellEnd"/>
+            <w:r>
+              <w:rPr>
+                <w:rFonts w:ascii="Arial" w:eastAsia="Calibri" w:hAnsi="Arial" w:cs="Arial"/>
+                <w:lang w:val="en-US" w:eastAsia="en-US"/>
+              </w:rPr>
+              <w:t xml:space="preserve"> la </w:t>
+            </w:r>
+            <w:proofErr w:type="spellStart"/>
+            <w:r>
+              <w:rPr>
+                <w:rFonts w:ascii="Arial" w:eastAsia="Calibri" w:hAnsi="Arial" w:cs="Arial"/>
+                <w:lang w:val="en-US" w:eastAsia="en-US"/>
+              </w:rPr>
+              <w:t>cabeza</w:t>
+            </w:r>
+            <w:proofErr w:type="spellEnd"/>
+            <w:r>
+              <w:rPr>
+                <w:rFonts w:ascii="Arial" w:eastAsia="Calibri" w:hAnsi="Arial" w:cs="Arial"/>
+                <w:lang w:val="en-US" w:eastAsia="en-US"/>
+              </w:rPr>
+              <w:t xml:space="preserve"> de la queue o null </w:t>
+            </w:r>
+            <w:proofErr w:type="spellStart"/>
+            <w:r>
+              <w:rPr>
+                <w:rFonts w:ascii="Arial" w:eastAsia="Calibri" w:hAnsi="Arial" w:cs="Arial"/>
+                <w:lang w:val="en-US" w:eastAsia="en-US"/>
+              </w:rPr>
+              <w:t>si</w:t>
+            </w:r>
+            <w:proofErr w:type="spellEnd"/>
+            <w:r>
+              <w:rPr>
+                <w:rFonts w:ascii="Arial" w:eastAsia="Calibri" w:hAnsi="Arial" w:cs="Arial"/>
+                <w:lang w:val="en-US" w:eastAsia="en-US"/>
+              </w:rPr>
+              <w:t xml:space="preserve"> </w:t>
+            </w:r>
+            <w:proofErr w:type="spellStart"/>
+            <w:r>
+              <w:rPr>
+                <w:rFonts w:ascii="Arial" w:eastAsia="Calibri" w:hAnsi="Arial" w:cs="Arial"/>
+                <w:lang w:val="en-US" w:eastAsia="en-US"/>
+              </w:rPr>
+              <w:t>esta</w:t>
+            </w:r>
+            <w:proofErr w:type="spellEnd"/>
+            <w:r>
+              <w:rPr>
+                <w:rFonts w:ascii="Arial" w:eastAsia="Calibri" w:hAnsi="Arial" w:cs="Arial"/>
+                <w:lang w:val="en-US" w:eastAsia="en-US"/>
+              </w:rPr>
+              <w:t xml:space="preserve"> </w:t>
+            </w:r>
+            <w:proofErr w:type="spellStart"/>
+            <w:r>
+              <w:rPr>
+                <w:rFonts w:ascii="Arial" w:eastAsia="Calibri" w:hAnsi="Arial" w:cs="Arial"/>
+                <w:lang w:val="en-US" w:eastAsia="en-US"/>
+              </w:rPr>
+              <w:t>vacia</w:t>
+            </w:r>
+            <w:proofErr w:type="spellEnd"/>
+            <w:r>
+              <w:rPr>
+                <w:rFonts w:ascii="Arial" w:eastAsia="Calibri" w:hAnsi="Arial" w:cs="Arial"/>
+                <w:lang w:val="en-US" w:eastAsia="en-US"/>
+              </w:rPr>
+              <w:t xml:space="preserve"> </w:t>
+            </w:r>
           </w:p>
         </w:tc>
       </w:tr>
     </w:tbl>
-    <w:p>
-      <w:pPr>
-        <w:pStyle w:val="NormalWeb"/>
-        <w:shd w:val="clear" w:color="auto" w:fill="FFFFFF"/>
-        <w:rPr>
-          <w:rFonts w:ascii="Arial" w:eastAsia="Calibri" w:hAnsi="Arial" w:cs="Arial"/>
-          <w:lang w:val="en-US" w:eastAsia="en-US"/>
-        </w:rPr>
-      </w:pPr>
-    </w:p>
-    <w:p>
-      <w:pPr>
-        <w:pStyle w:val="NormalWeb"/>
-        <w:shd w:val="clear" w:color="auto" w:fill="FFFFFF"/>
-        <w:rPr>
-          <w:rFonts w:ascii="Arial" w:eastAsia="Calibri" w:hAnsi="Arial" w:cs="Arial"/>
-          <w:lang w:eastAsia="en-US"/>
-        </w:rPr>
-      </w:pPr>
-    </w:p>
-    <w:p>
-      <w:pPr>
-        <w:pStyle w:val="paragraph"/>
-        <w:spacing w:before="0" w:beforeAutospacing="0" w:after="0" w:afterAutospacing="0"/>
-        <w:jc w:val="both"/>
-        <w:textAlignment w:val="baseline"/>
-        <w:rPr>
-          <w:rStyle w:val="eop"/>
-          <w:rFonts w:ascii="Arial" w:hAnsi="Arial" w:cs="Arial"/>
-          <w:sz w:val="22"/>
-          <w:szCs w:val="22"/>
-        </w:rPr>
-      </w:pPr>
-    </w:p>
-    <w:p>
-      <w:pPr>
-        <w:pStyle w:val="NormalWeb"/>
-        <w:shd w:val="clear" w:color="auto" w:fill="FFFFFF"/>
-        <w:rPr>
-          <w:rFonts w:ascii="Arial" w:eastAsia="Calibri" w:hAnsi="Arial" w:cs="Arial"/>
-          <w:lang w:eastAsia="en-US"/>
-        </w:rPr>
-      </w:pPr>
-    </w:p>
-    <w:p>
-      <w:pPr>
-        <w:pStyle w:val="NormalWeb"/>
-        <w:shd w:val="clear" w:color="auto" w:fill="FFFFFF"/>
-        <w:rPr>
-          <w:rFonts w:ascii="Arial" w:eastAsia="Calibri" w:hAnsi="Arial" w:cs="Arial"/>
-          <w:lang w:eastAsia="en-US"/>
-        </w:rPr>
-      </w:pPr>
-    </w:p>
-    <w:p>
-      <w:pPr>
-        <w:jc w:val="both"/>
-        <w:rPr>
-          <w:rFonts w:ascii="Arial" w:hAnsi="Arial" w:cs="Arial"/>
-          <w:sz w:val="24"/>
-          <w:szCs w:val="24"/>
-        </w:rPr>
-      </w:pPr>
-    </w:p>
     <w:p>
       <w:pPr>
         <w:rPr>

</xml_diff>